<commit_message>
added plots n results
</commit_message>
<xml_diff>
--- a/CNN_Model/CNN_hyperparametrization_results.docx
+++ b/CNN_Model/CNN_hyperparametrization_results.docx
@@ -3468,6 +3468,266 @@
     </w:tbl>
     <w:p/>
     <w:p/>
+    <w:p/>
+    <w:p>
+      <w:pPr>
+        <w:rPr>
+          <w:rFonts w:asciiTheme="majorHAnsi" w:eastAsiaTheme="majorEastAsia" w:hAnsiTheme="majorHAnsi" w:cstheme="majorBidi"/>
+          <w:spacing w:val="-10"/>
+          <w:kern w:val="28"/>
+          <w:sz w:val="56"/>
+          <w:szCs w:val="56"/>
+        </w:rPr>
+      </w:pPr>
+      <w:r>
+        <w:br w:type="page"/>
+      </w:r>
+    </w:p>
+    <w:p>
+      <w:pPr>
+        <w:pStyle w:val="Title"/>
+      </w:pPr>
+      <w:r>
+        <w:lastRenderedPageBreak/>
+        <w:t>Final</w:t>
+      </w:r>
+    </w:p>
+    <w:p>
+      <w:r>
+        <w:rPr>
+          <w:b/>
+          <w:bCs/>
+        </w:rPr>
+        <w:t xml:space="preserve">Multi-channel (3)- </w:t>
+      </w:r>
+      <w:r>
+        <w:t>Epoch</w:t>
+      </w:r>
+      <w:r>
+        <w:t xml:space="preserve"> = 25</w:t>
+      </w:r>
+      <w:r>
+        <w:t xml:space="preserve"> </w:t>
+      </w:r>
+    </w:p>
+    <w:p>
+      <w:r>
+        <w:drawing>
+          <wp:inline distT="0" distB="0" distL="0" distR="0" wp14:anchorId="42EC50E5" wp14:editId="7EE848E3">
+            <wp:extent cx="2870200" cy="1308100"/>
+            <wp:effectExtent l="0" t="0" r="0" b="0"/>
+            <wp:docPr id="1" name="Picture 1" descr="Text&#10;&#10;Description automatically generated"/>
+            <wp:cNvGraphicFramePr>
+              <a:graphicFrameLocks xmlns:a="http://schemas.openxmlformats.org/drawingml/2006/main" noChangeAspect="1"/>
+            </wp:cNvGraphicFramePr>
+            <a:graphic xmlns:a="http://schemas.openxmlformats.org/drawingml/2006/main">
+              <a:graphicData uri="http://schemas.openxmlformats.org/drawingml/2006/picture">
+                <pic:pic xmlns:pic="http://schemas.openxmlformats.org/drawingml/2006/picture">
+                  <pic:nvPicPr>
+                    <pic:cNvPr id="1" name="Picture 1" descr="Text&#10;&#10;Description automatically generated"/>
+                    <pic:cNvPicPr/>
+                  </pic:nvPicPr>
+                  <pic:blipFill>
+                    <a:blip r:embed="rId4"/>
+                    <a:stretch>
+                      <a:fillRect/>
+                    </a:stretch>
+                  </pic:blipFill>
+                  <pic:spPr>
+                    <a:xfrm>
+                      <a:off x="0" y="0"/>
+                      <a:ext cx="2870200" cy="1308100"/>
+                    </a:xfrm>
+                    <a:prstGeom prst="rect">
+                      <a:avLst/>
+                    </a:prstGeom>
+                  </pic:spPr>
+                </pic:pic>
+              </a:graphicData>
+            </a:graphic>
+          </wp:inline>
+        </w:drawing>
+      </w:r>
+    </w:p>
+    <w:p>
+      <w:r>
+        <w:t>Epoch = 2</w:t>
+      </w:r>
+    </w:p>
+    <w:p>
+      <w:r>
+        <w:drawing>
+          <wp:inline distT="0" distB="0" distL="0" distR="0" wp14:anchorId="74DE267D" wp14:editId="09777277">
+            <wp:extent cx="2997200" cy="1524000"/>
+            <wp:effectExtent l="0" t="0" r="0" b="0"/>
+            <wp:docPr id="2" name="Picture 2" descr="Text&#10;&#10;Description automatically generated"/>
+            <wp:cNvGraphicFramePr>
+              <a:graphicFrameLocks xmlns:a="http://schemas.openxmlformats.org/drawingml/2006/main" noChangeAspect="1"/>
+            </wp:cNvGraphicFramePr>
+            <a:graphic xmlns:a="http://schemas.openxmlformats.org/drawingml/2006/main">
+              <a:graphicData uri="http://schemas.openxmlformats.org/drawingml/2006/picture">
+                <pic:pic xmlns:pic="http://schemas.openxmlformats.org/drawingml/2006/picture">
+                  <pic:nvPicPr>
+                    <pic:cNvPr id="2" name="Picture 2" descr="Text&#10;&#10;Description automatically generated"/>
+                    <pic:cNvPicPr/>
+                  </pic:nvPicPr>
+                  <pic:blipFill>
+                    <a:blip r:embed="rId5"/>
+                    <a:stretch>
+                      <a:fillRect/>
+                    </a:stretch>
+                  </pic:blipFill>
+                  <pic:spPr>
+                    <a:xfrm>
+                      <a:off x="0" y="0"/>
+                      <a:ext cx="2997200" cy="1524000"/>
+                    </a:xfrm>
+                    <a:prstGeom prst="rect">
+                      <a:avLst/>
+                    </a:prstGeom>
+                  </pic:spPr>
+                </pic:pic>
+              </a:graphicData>
+            </a:graphic>
+          </wp:inline>
+        </w:drawing>
+      </w:r>
+    </w:p>
+    <w:p>
+      <w:r>
+        <w:rPr>
+          <w:b/>
+          <w:bCs/>
+        </w:rPr>
+        <w:t xml:space="preserve">Multi-channel (3) </w:t>
+      </w:r>
+      <w:proofErr w:type="spellStart"/>
+      <w:r>
+        <w:rPr>
+          <w:b/>
+          <w:bCs/>
+        </w:rPr>
+        <w:t>GloVe</w:t>
+      </w:r>
+      <w:proofErr w:type="spellEnd"/>
+      <w:r>
+        <w:rPr>
+          <w:b/>
+          <w:bCs/>
+        </w:rPr>
+        <w:t xml:space="preserve">- </w:t>
+      </w:r>
+      <w:r>
+        <w:t>Epoch = 20</w:t>
+      </w:r>
+      <w:r>
+        <w:t xml:space="preserve"> </w:t>
+      </w:r>
+      <w:r>
+        <w:t>(</w:t>
+      </w:r>
+      <w:r>
+        <w:t>16</w:t>
+      </w:r>
+      <w:r>
+        <w:t>batch size)</w:t>
+      </w:r>
+    </w:p>
+    <w:p>
+      <w:pPr>
+        <w:rPr>
+          <w:b/>
+          <w:bCs/>
+        </w:rPr>
+      </w:pPr>
+      <w:r>
+        <w:rPr>
+          <w:b/>
+          <w:bCs/>
+        </w:rPr>
+        <w:drawing>
+          <wp:inline distT="0" distB="0" distL="0" distR="0" wp14:anchorId="1C97648A" wp14:editId="76F8CA10">
+            <wp:extent cx="3073400" cy="685800"/>
+            <wp:effectExtent l="0" t="0" r="0" b="0"/>
+            <wp:docPr id="3" name="Picture 3" descr="A picture containing text&#10;&#10;Description automatically generated"/>
+            <wp:cNvGraphicFramePr>
+              <a:graphicFrameLocks xmlns:a="http://schemas.openxmlformats.org/drawingml/2006/main" noChangeAspect="1"/>
+            </wp:cNvGraphicFramePr>
+            <a:graphic xmlns:a="http://schemas.openxmlformats.org/drawingml/2006/main">
+              <a:graphicData uri="http://schemas.openxmlformats.org/drawingml/2006/picture">
+                <pic:pic xmlns:pic="http://schemas.openxmlformats.org/drawingml/2006/picture">
+                  <pic:nvPicPr>
+                    <pic:cNvPr id="3" name="Picture 3" descr="A picture containing text&#10;&#10;Description automatically generated"/>
+                    <pic:cNvPicPr/>
+                  </pic:nvPicPr>
+                  <pic:blipFill>
+                    <a:blip r:embed="rId6"/>
+                    <a:stretch>
+                      <a:fillRect/>
+                    </a:stretch>
+                  </pic:blipFill>
+                  <pic:spPr>
+                    <a:xfrm>
+                      <a:off x="0" y="0"/>
+                      <a:ext cx="3073400" cy="685800"/>
+                    </a:xfrm>
+                    <a:prstGeom prst="rect">
+                      <a:avLst/>
+                    </a:prstGeom>
+                  </pic:spPr>
+                </pic:pic>
+              </a:graphicData>
+            </a:graphic>
+          </wp:inline>
+        </w:drawing>
+      </w:r>
+    </w:p>
+    <w:p>
+      <w:r>
+        <w:t xml:space="preserve">Epoch = </w:t>
+      </w:r>
+      <w:r>
+        <w:t>30</w:t>
+      </w:r>
+    </w:p>
+    <w:p/>
+    <w:p>
+      <w:r>
+        <w:rPr>
+          <w:b/>
+          <w:bCs/>
+        </w:rPr>
+        <w:t>Multi-channel (</w:t>
+      </w:r>
+      <w:r>
+        <w:rPr>
+          <w:b/>
+          <w:bCs/>
+        </w:rPr>
+        <w:t>2</w:t>
+      </w:r>
+      <w:r>
+        <w:rPr>
+          <w:b/>
+          <w:bCs/>
+        </w:rPr>
+        <w:t xml:space="preserve">)- </w:t>
+      </w:r>
+      <w:r>
+        <w:t>Epoch</w:t>
+      </w:r>
+      <w:r>
+        <w:t xml:space="preserve"> = 25 </w:t>
+      </w:r>
+    </w:p>
+    <w:p>
+      <w:pPr>
+        <w:rPr>
+          <w:b/>
+          <w:bCs/>
+        </w:rPr>
+      </w:pPr>
+    </w:p>
     <w:sectPr>
       <w:pgSz w:w="11900" w:h="16840"/>
       <w:pgMar w:top="720" w:right="720" w:bottom="720" w:left="720" w:header="708" w:footer="708" w:gutter="0"/>

</xml_diff>